<commit_message>
avanzando con el taller
</commit_message>
<xml_diff>
--- a/FacturadorElectronico.docx
+++ b/FacturadorElectronico.docx
@@ -138,483 +138,609 @@
         <w:contextualSpacing/>
         <w:jc w:val="both"/>
       </w:pPr>
+      <w:r>
+        <w:t>Todos estos comprobantes electrónicos además del membrete obligatorio con los detalles del emisor deben poder personalizarse con el logo de su negocio y un lema al final.</w:t>
+      </w:r>
+    </w:p>
+    <w:p>
+      <w:pPr>
+        <w:numPr>
+          <w:ilvl w:val="0"/>
+          <w:numId w:val="5"/>
+        </w:numPr>
+        <w:contextualSpacing/>
+        <w:jc w:val="both"/>
+      </w:pPr>
+      <w:r>
+        <w:t>Debido a que actualmente el SRI maneja dos esquemas de facturación electrónica (offline y online) el cliente solicitó que al momento de pedir la autorización del comprobante al SRI, pueda escoger cualquiera de los dos esquemas para autorizar.</w:t>
+      </w:r>
+    </w:p>
+    <w:p>
+      <w:pPr>
+        <w:jc w:val="both"/>
+      </w:pPr>
+      <w:r>
+        <w:t>En el esquema Onine, el número de autorización es un nuevo código asignado por el SRI, mientras que en el esquema Offline el número de autorización es igual a la clave de acceso.</w:t>
+      </w:r>
+    </w:p>
+    <w:p>
+      <w:pPr>
+        <w:jc w:val="both"/>
+      </w:pPr>
+      <w:r>
+        <w:t>Las facturas tienen la siguiente estructura:</w:t>
+      </w:r>
+    </w:p>
+    <w:p>
+      <w:pPr>
+        <w:numPr>
+          <w:ilvl w:val="0"/>
+          <w:numId w:val="6"/>
+        </w:numPr>
+        <w:contextualSpacing/>
+        <w:jc w:val="both"/>
+      </w:pPr>
+      <w:r>
+        <w:t>Detalles del emisor</w:t>
+      </w:r>
+    </w:p>
+    <w:p>
+      <w:pPr>
+        <w:numPr>
+          <w:ilvl w:val="0"/>
+          <w:numId w:val="7"/>
+        </w:numPr>
+        <w:contextualSpacing/>
+        <w:jc w:val="both"/>
+      </w:pPr>
+      <w:r>
+        <w:t>Nombre del cliente</w:t>
+      </w:r>
+    </w:p>
+    <w:p>
+      <w:pPr>
+        <w:numPr>
+          <w:ilvl w:val="0"/>
+          <w:numId w:val="7"/>
+        </w:numPr>
+        <w:contextualSpacing/>
+        <w:jc w:val="both"/>
+      </w:pPr>
+      <w:r>
+        <w:t xml:space="preserve">Número de autorización </w:t>
+      </w:r>
+    </w:p>
+    <w:p>
+      <w:pPr>
+        <w:numPr>
+          <w:ilvl w:val="0"/>
+          <w:numId w:val="7"/>
+        </w:numPr>
+        <w:contextualSpacing/>
+        <w:jc w:val="both"/>
+      </w:pPr>
+      <w:r>
+        <w:t>Clave de acceso</w:t>
+      </w:r>
+    </w:p>
+    <w:p>
+      <w:pPr>
+        <w:numPr>
+          <w:ilvl w:val="0"/>
+          <w:numId w:val="7"/>
+        </w:numPr>
+        <w:contextualSpacing/>
+        <w:jc w:val="both"/>
+      </w:pPr>
+      <w:r>
+        <w:t>Código</w:t>
+      </w:r>
+    </w:p>
+    <w:p>
+      <w:pPr>
+        <w:numPr>
+          <w:ilvl w:val="0"/>
+          <w:numId w:val="7"/>
+        </w:numPr>
+        <w:contextualSpacing/>
+        <w:jc w:val="both"/>
+      </w:pPr>
+      <w:r>
+        <w:t>Fecha</w:t>
+      </w:r>
+    </w:p>
+    <w:p>
+      <w:pPr>
+        <w:numPr>
+          <w:ilvl w:val="0"/>
+          <w:numId w:val="7"/>
+        </w:numPr>
+        <w:contextualSpacing/>
+        <w:jc w:val="both"/>
+      </w:pPr>
+      <w:r>
+        <w:t>Lista de productos</w:t>
+      </w:r>
+    </w:p>
+    <w:p>
+      <w:pPr>
+        <w:numPr>
+          <w:ilvl w:val="0"/>
+          <w:numId w:val="7"/>
+        </w:numPr>
+        <w:contextualSpacing/>
+        <w:jc w:val="both"/>
+      </w:pPr>
+      <w:r>
+        <w:t>Total</w:t>
+      </w:r>
+    </w:p>
+    <w:p>
+      <w:pPr>
+        <w:jc w:val="both"/>
+      </w:pPr>
+      <w:r>
+        <w:t>Las guías de remisión tienen:</w:t>
+      </w:r>
+    </w:p>
+    <w:p>
+      <w:pPr>
+        <w:numPr>
+          <w:ilvl w:val="0"/>
+          <w:numId w:val="8"/>
+        </w:numPr>
+        <w:contextualSpacing/>
+        <w:jc w:val="both"/>
+      </w:pPr>
+      <w:r>
+        <w:t>Detalles del emisor</w:t>
+      </w:r>
+    </w:p>
+    <w:p>
+      <w:pPr>
+        <w:numPr>
+          <w:ilvl w:val="0"/>
+          <w:numId w:val="8"/>
+        </w:numPr>
+        <w:contextualSpacing/>
+        <w:jc w:val="both"/>
+      </w:pPr>
+      <w:r>
+        <w:t xml:space="preserve">Número de autorización </w:t>
+      </w:r>
+    </w:p>
+    <w:p>
+      <w:pPr>
+        <w:numPr>
+          <w:ilvl w:val="0"/>
+          <w:numId w:val="8"/>
+        </w:numPr>
+        <w:contextualSpacing/>
+        <w:jc w:val="both"/>
+      </w:pPr>
+      <w:r>
+        <w:t>Clave de acceso</w:t>
+      </w:r>
+    </w:p>
+    <w:p>
+      <w:pPr>
+        <w:numPr>
+          <w:ilvl w:val="0"/>
+          <w:numId w:val="3"/>
+        </w:numPr>
+        <w:contextualSpacing/>
+        <w:jc w:val="both"/>
+      </w:pPr>
+      <w:r>
+        <w:t>Fecha</w:t>
+      </w:r>
+    </w:p>
+    <w:p>
+      <w:pPr>
+        <w:numPr>
+          <w:ilvl w:val="0"/>
+          <w:numId w:val="3"/>
+        </w:numPr>
+        <w:contextualSpacing/>
+        <w:jc w:val="both"/>
+      </w:pPr>
+      <w:r>
+        <w:t>Destino</w:t>
+      </w:r>
+    </w:p>
+    <w:p>
+      <w:pPr>
+        <w:numPr>
+          <w:ilvl w:val="0"/>
+          <w:numId w:val="3"/>
+        </w:numPr>
+        <w:contextualSpacing/>
+        <w:jc w:val="both"/>
+      </w:pPr>
+      <w:r>
+        <w:t>Placa del vehículo de transporte</w:t>
+      </w:r>
+    </w:p>
+    <w:p>
+      <w:pPr>
+        <w:numPr>
+          <w:ilvl w:val="0"/>
+          <w:numId w:val="3"/>
+        </w:numPr>
+        <w:contextualSpacing/>
+        <w:jc w:val="both"/>
+      </w:pPr>
+      <w:r>
+        <w:t>Lista de productos</w:t>
+      </w:r>
+    </w:p>
+    <w:p>
+      <w:pPr>
+        <w:jc w:val="both"/>
+      </w:pPr>
+      <w:r>
+        <w:lastRenderedPageBreak/>
+        <w:t>Las notas de crédito tienen :</w:t>
+      </w:r>
+    </w:p>
+    <w:p>
+      <w:pPr>
+        <w:numPr>
+          <w:ilvl w:val="0"/>
+          <w:numId w:val="2"/>
+        </w:numPr>
+        <w:contextualSpacing/>
+        <w:jc w:val="both"/>
+      </w:pPr>
+      <w:r>
+        <w:t>Detalles del emisor</w:t>
+      </w:r>
+    </w:p>
+    <w:p>
+      <w:pPr>
+        <w:numPr>
+          <w:ilvl w:val="0"/>
+          <w:numId w:val="2"/>
+        </w:numPr>
+        <w:contextualSpacing/>
+        <w:jc w:val="both"/>
+      </w:pPr>
+      <w:r>
+        <w:t xml:space="preserve">Número de autorización </w:t>
+      </w:r>
+    </w:p>
+    <w:p>
+      <w:pPr>
+        <w:numPr>
+          <w:ilvl w:val="0"/>
+          <w:numId w:val="2"/>
+        </w:numPr>
+        <w:contextualSpacing/>
+        <w:jc w:val="both"/>
+      </w:pPr>
+      <w:r>
+        <w:t>Clave de acceso</w:t>
+      </w:r>
+    </w:p>
+    <w:p>
+      <w:pPr>
+        <w:numPr>
+          <w:ilvl w:val="0"/>
+          <w:numId w:val="1"/>
+        </w:numPr>
+        <w:contextualSpacing/>
+        <w:jc w:val="both"/>
+      </w:pPr>
+      <w:r>
+        <w:t>Nombre del cliente</w:t>
+      </w:r>
+    </w:p>
+    <w:p>
+      <w:pPr>
+        <w:numPr>
+          <w:ilvl w:val="0"/>
+          <w:numId w:val="1"/>
+        </w:numPr>
+        <w:contextualSpacing/>
+        <w:jc w:val="both"/>
+      </w:pPr>
+      <w:r>
+        <w:t>Código de comprobante a modificar</w:t>
+      </w:r>
+    </w:p>
+    <w:p>
+      <w:pPr>
+        <w:numPr>
+          <w:ilvl w:val="0"/>
+          <w:numId w:val="1"/>
+        </w:numPr>
+        <w:contextualSpacing/>
+        <w:jc w:val="both"/>
+      </w:pPr>
+      <w:r>
+        <w:t>Fecha</w:t>
+      </w:r>
+    </w:p>
+    <w:p>
+      <w:pPr>
+        <w:numPr>
+          <w:ilvl w:val="0"/>
+          <w:numId w:val="1"/>
+        </w:numPr>
+        <w:contextualSpacing/>
+        <w:jc w:val="both"/>
+      </w:pPr>
+      <w:r>
+        <w:t xml:space="preserve">Detalle de modificación </w:t>
+      </w:r>
+    </w:p>
+    <w:p>
+      <w:pPr>
+        <w:numPr>
+          <w:ilvl w:val="0"/>
+          <w:numId w:val="1"/>
+        </w:numPr>
+        <w:contextualSpacing/>
+        <w:jc w:val="both"/>
+      </w:pPr>
+      <w:r>
+        <w:t>Valor a pagar</w:t>
+      </w:r>
+    </w:p>
+    <w:p>
+      <w:pPr>
+        <w:jc w:val="both"/>
+      </w:pPr>
+    </w:p>
+    <w:p>
+      <w:pPr>
+        <w:pStyle w:val="Ttulo1"/>
+      </w:pPr>
+      <w:r>
+        <w:t>Desarrollar</w:t>
+      </w:r>
+    </w:p>
+    <w:p>
+      <w:pPr>
+        <w:pStyle w:val="Prrafodelista"/>
+        <w:numPr>
+          <w:ilvl w:val="0"/>
+          <w:numId w:val="10"/>
+        </w:numPr>
+        <w:rPr>
+          <w:sz w:val="24"/>
+        </w:rPr>
+      </w:pPr>
+      <w:r>
+        <w:rPr>
+          <w:sz w:val="24"/>
+        </w:rPr>
+        <w:t xml:space="preserve">Indique </w:t>
+      </w:r>
+      <w:r>
+        <w:rPr>
+          <w:sz w:val="24"/>
+        </w:rPr>
+        <w:t xml:space="preserve">que patrones </w:t>
+      </w:r>
+      <w:r>
+        <w:rPr>
+          <w:sz w:val="24"/>
+        </w:rPr>
+        <w:t>podría</w:t>
+      </w:r>
+      <w:r>
+        <w:rPr>
+          <w:sz w:val="24"/>
+        </w:rPr>
+        <w:t>n</w:t>
+      </w:r>
+      <w:r>
+        <w:rPr>
+          <w:sz w:val="24"/>
+        </w:rPr>
+        <w:t xml:space="preserve"> servir dentro </w:t>
+      </w:r>
+      <w:r>
+        <w:rPr>
+          <w:sz w:val="24"/>
+        </w:rPr>
+        <w:t xml:space="preserve">del desarrollo </w:t>
+      </w:r>
+      <w:r>
+        <w:rPr>
+          <w:sz w:val="24"/>
+        </w:rPr>
+        <w:t>de este sistema.</w:t>
+      </w:r>
+      <w:r>
+        <w:rPr>
+          <w:sz w:val="24"/>
+        </w:rPr>
+        <w:t xml:space="preserve"> (explique)</w:t>
+      </w:r>
+    </w:p>
+    <w:p>
+      <w:pPr>
+        <w:pStyle w:val="Prrafodelista"/>
+        <w:numPr>
+          <w:ilvl w:val="1"/>
+          <w:numId w:val="10"/>
+        </w:numPr>
+        <w:rPr>
+          <w:sz w:val="24"/>
+        </w:rPr>
+      </w:pPr>
+      <w:r>
+        <w:rPr>
+          <w:sz w:val="24"/>
+        </w:rPr>
+        <w:t xml:space="preserve">Creacionales. </w:t>
+      </w:r>
+    </w:p>
+    <w:p>
+      <w:pPr>
+        <w:pStyle w:val="Prrafodelista"/>
+        <w:ind w:left="1440"/>
+        <w:jc w:val="both"/>
+      </w:pPr>
+      <w:r>
+        <w:t>Como lo que se requiere es la construcción de varios documentos con información específica</w:t>
+      </w:r>
+      <w:r>
+        <w:t xml:space="preserve"> </w:t>
+      </w:r>
+      <w:proofErr w:type="gramStart"/>
+      <w:r>
+        <w:t>de acuerdo a</w:t>
+      </w:r>
+      <w:proofErr w:type="gramEnd"/>
+      <w:r>
+        <w:t xml:space="preserve"> lo que el usuario desea visualizar</w:t>
+      </w:r>
+      <w:r>
+        <w:t xml:space="preserve">, nos serviría el patrón de diseño </w:t>
+      </w:r>
+      <w:proofErr w:type="spellStart"/>
+      <w:r>
+        <w:rPr>
+          <w:b/>
+        </w:rPr>
+        <w:t>Builder</w:t>
+      </w:r>
+      <w:proofErr w:type="spellEnd"/>
+      <w:r>
+        <w:t xml:space="preserve">, puesto a que este separa la construcción de un objeto complejo de su representación final, de tal manera que el mismo proceso de construcción pueda crear representaciones diferentes, como lo son </w:t>
+      </w:r>
+      <w:r>
+        <w:t>las facturas,</w:t>
+      </w:r>
+      <w:r>
+        <w:t xml:space="preserve"> </w:t>
+      </w:r>
+      <w:r>
+        <w:t>guías de remisión y notas de crédito.</w:t>
+      </w:r>
+    </w:p>
+    <w:p>
+      <w:pPr>
+        <w:pStyle w:val="Prrafodelista"/>
+        <w:numPr>
+          <w:ilvl w:val="1"/>
+          <w:numId w:val="10"/>
+        </w:numPr>
+        <w:rPr>
+          <w:sz w:val="24"/>
+        </w:rPr>
+      </w:pPr>
+      <w:r>
+        <w:rPr>
+          <w:sz w:val="24"/>
+        </w:rPr>
+        <w:t xml:space="preserve">Estructurales. </w:t>
+      </w:r>
+    </w:p>
+    <w:p>
+      <w:pPr>
+        <w:pStyle w:val="Prrafodelista"/>
+        <w:ind w:left="1440"/>
+        <w:rPr>
+          <w:sz w:val="24"/>
+        </w:rPr>
+      </w:pPr>
+      <w:r>
+        <w:rPr>
+          <w:sz w:val="24"/>
+        </w:rPr>
+        <w:t xml:space="preserve">Ya que </w:t>
+      </w:r>
+      <w:r>
+        <w:rPr>
+          <w:sz w:val="24"/>
+        </w:rPr>
+        <w:t xml:space="preserve">el usuario requiere generar un diferente esquema de facturación según su decisión, el patrón </w:t>
+      </w:r>
+      <w:proofErr w:type="spellStart"/>
+      <w:r>
+        <w:rPr>
+          <w:sz w:val="24"/>
+        </w:rPr>
+        <w:t>Decorator</w:t>
+      </w:r>
+      <w:proofErr w:type="spellEnd"/>
+      <w:r>
+        <w:rPr>
+          <w:sz w:val="24"/>
+        </w:rPr>
+        <w:t xml:space="preserve"> nos ayudara mucho, puesto que este me permite agregar una nueva funcionalidad dinámicamente sin afectar al sistema.</w:t>
+      </w:r>
+    </w:p>
+    <w:p>
+      <w:pPr>
+        <w:pStyle w:val="Prrafodelista"/>
+        <w:numPr>
+          <w:ilvl w:val="1"/>
+          <w:numId w:val="10"/>
+        </w:numPr>
+        <w:rPr>
+          <w:sz w:val="24"/>
+        </w:rPr>
+      </w:pPr>
+      <w:r>
+        <w:rPr>
+          <w:sz w:val="24"/>
+        </w:rPr>
+        <w:t>De Comportamiento.</w:t>
+      </w:r>
+    </w:p>
+    <w:p>
+      <w:pPr>
+        <w:pStyle w:val="Prrafodelista"/>
+        <w:ind w:left="1440"/>
+        <w:rPr>
+          <w:sz w:val="24"/>
+        </w:rPr>
+      </w:pPr>
+      <w:r>
+        <w:rPr>
+          <w:sz w:val="24"/>
+        </w:rPr>
+        <w:t xml:space="preserve">Ya que cada modo de esquema de facturación es diferente el patrón </w:t>
+      </w:r>
+      <w:proofErr w:type="spellStart"/>
+      <w:r>
+        <w:rPr>
+          <w:sz w:val="24"/>
+        </w:rPr>
+        <w:t>Strategy</w:t>
+      </w:r>
+      <w:proofErr w:type="spellEnd"/>
+      <w:r>
+        <w:rPr>
+          <w:sz w:val="24"/>
+        </w:rPr>
+        <w:t xml:space="preserve"> servirá de mucho para esto, ya que este </w:t>
+      </w:r>
+      <w:r>
+        <w:rPr>
+          <w:sz w:val="24"/>
+        </w:rPr>
+        <w:t>patrón</w:t>
+      </w:r>
+      <w:r>
+        <w:rPr>
+          <w:sz w:val="24"/>
+        </w:rPr>
+        <w:t xml:space="preserve"> me permite</w:t>
+      </w:r>
+      <w:r>
+        <w:rPr>
+          <w:sz w:val="24"/>
+        </w:rPr>
+        <w:t xml:space="preserve"> realizar algoritmos intercambiables según sea la operación que el usuario solicite al sistema.</w:t>
+      </w:r>
       <w:bookmarkStart w:id="0" w:name="_GoBack"/>
       <w:bookmarkEnd w:id="0"/>
-      <w:r>
-        <w:t>Todos estos comprobantes electrónicos además del membrete obligatorio con los detalles del emisor deben poder personalizarse con el logo de su negocio y un lema al final.</w:t>
-      </w:r>
-    </w:p>
-    <w:p>
-      <w:pPr>
-        <w:numPr>
-          <w:ilvl w:val="0"/>
-          <w:numId w:val="5"/>
-        </w:numPr>
-        <w:contextualSpacing/>
-        <w:jc w:val="both"/>
-      </w:pPr>
-      <w:r>
-        <w:t>Debido a que actualmente el SRI maneja dos esquemas de facturación electrónica (offline y online) el cliente solicitó que al momento de pedir la autorización del comprobante al SRI, pueda escoger cualquiera de los dos esquemas para autorizar.</w:t>
-      </w:r>
-    </w:p>
-    <w:p>
-      <w:pPr>
-        <w:jc w:val="both"/>
-      </w:pPr>
-      <w:r>
-        <w:t>En el esquema Onine, el número de autorización es un nuevo código asignado por el SRI, mientras que en el esquema Offline el número de autorización es igual a la clave de acceso.</w:t>
-      </w:r>
-    </w:p>
-    <w:p>
-      <w:pPr>
-        <w:jc w:val="both"/>
-      </w:pPr>
-      <w:r>
-        <w:t>Las facturas tienen la siguiente estructura:</w:t>
-      </w:r>
-    </w:p>
-    <w:p>
-      <w:pPr>
-        <w:numPr>
-          <w:ilvl w:val="0"/>
-          <w:numId w:val="6"/>
-        </w:numPr>
-        <w:contextualSpacing/>
-        <w:jc w:val="both"/>
-      </w:pPr>
-      <w:r>
-        <w:t>Detalles del emisor</w:t>
-      </w:r>
-    </w:p>
-    <w:p>
-      <w:pPr>
-        <w:numPr>
-          <w:ilvl w:val="0"/>
-          <w:numId w:val="7"/>
-        </w:numPr>
-        <w:contextualSpacing/>
-        <w:jc w:val="both"/>
-      </w:pPr>
-      <w:r>
-        <w:t>Nombre del cliente</w:t>
-      </w:r>
-    </w:p>
-    <w:p>
-      <w:pPr>
-        <w:numPr>
-          <w:ilvl w:val="0"/>
-          <w:numId w:val="7"/>
-        </w:numPr>
-        <w:contextualSpacing/>
-        <w:jc w:val="both"/>
-      </w:pPr>
-      <w:r>
-        <w:t xml:space="preserve">Número de autorización </w:t>
-      </w:r>
-    </w:p>
-    <w:p>
-      <w:pPr>
-        <w:numPr>
-          <w:ilvl w:val="0"/>
-          <w:numId w:val="7"/>
-        </w:numPr>
-        <w:contextualSpacing/>
-        <w:jc w:val="both"/>
-      </w:pPr>
-      <w:r>
-        <w:t>Clave de acceso</w:t>
-      </w:r>
-    </w:p>
-    <w:p>
-      <w:pPr>
-        <w:numPr>
-          <w:ilvl w:val="0"/>
-          <w:numId w:val="7"/>
-        </w:numPr>
-        <w:contextualSpacing/>
-        <w:jc w:val="both"/>
-      </w:pPr>
-      <w:r>
-        <w:t>Código</w:t>
-      </w:r>
-    </w:p>
-    <w:p>
-      <w:pPr>
-        <w:numPr>
-          <w:ilvl w:val="0"/>
-          <w:numId w:val="7"/>
-        </w:numPr>
-        <w:contextualSpacing/>
-        <w:jc w:val="both"/>
-      </w:pPr>
-      <w:r>
-        <w:t>Fecha</w:t>
-      </w:r>
-    </w:p>
-    <w:p>
-      <w:pPr>
-        <w:numPr>
-          <w:ilvl w:val="0"/>
-          <w:numId w:val="7"/>
-        </w:numPr>
-        <w:contextualSpacing/>
-        <w:jc w:val="both"/>
-      </w:pPr>
-      <w:r>
-        <w:t>Lista de productos</w:t>
-      </w:r>
-    </w:p>
-    <w:p>
-      <w:pPr>
-        <w:numPr>
-          <w:ilvl w:val="0"/>
-          <w:numId w:val="7"/>
-        </w:numPr>
-        <w:contextualSpacing/>
-        <w:jc w:val="both"/>
-      </w:pPr>
-      <w:r>
-        <w:t>Total</w:t>
-      </w:r>
-    </w:p>
-    <w:p>
-      <w:pPr>
-        <w:jc w:val="both"/>
-      </w:pPr>
-      <w:r>
-        <w:t>Las guías de remisión tienen:</w:t>
-      </w:r>
-    </w:p>
-    <w:p>
-      <w:pPr>
-        <w:numPr>
-          <w:ilvl w:val="0"/>
-          <w:numId w:val="8"/>
-        </w:numPr>
-        <w:contextualSpacing/>
-        <w:jc w:val="both"/>
-      </w:pPr>
-      <w:r>
-        <w:t>Detalles del emisor</w:t>
-      </w:r>
-    </w:p>
-    <w:p>
-      <w:pPr>
-        <w:numPr>
-          <w:ilvl w:val="0"/>
-          <w:numId w:val="8"/>
-        </w:numPr>
-        <w:contextualSpacing/>
-        <w:jc w:val="both"/>
-      </w:pPr>
-      <w:r>
-        <w:t xml:space="preserve">Número de autorización </w:t>
-      </w:r>
-    </w:p>
-    <w:p>
-      <w:pPr>
-        <w:numPr>
-          <w:ilvl w:val="0"/>
-          <w:numId w:val="8"/>
-        </w:numPr>
-        <w:contextualSpacing/>
-        <w:jc w:val="both"/>
-      </w:pPr>
-      <w:r>
-        <w:t>Clave de acceso</w:t>
-      </w:r>
-    </w:p>
-    <w:p>
-      <w:pPr>
-        <w:numPr>
-          <w:ilvl w:val="0"/>
-          <w:numId w:val="3"/>
-        </w:numPr>
-        <w:contextualSpacing/>
-        <w:jc w:val="both"/>
-      </w:pPr>
-      <w:r>
-        <w:t>Fecha</w:t>
-      </w:r>
-    </w:p>
-    <w:p>
-      <w:pPr>
-        <w:numPr>
-          <w:ilvl w:val="0"/>
-          <w:numId w:val="3"/>
-        </w:numPr>
-        <w:contextualSpacing/>
-        <w:jc w:val="both"/>
-      </w:pPr>
-      <w:r>
-        <w:t>Destino</w:t>
-      </w:r>
-    </w:p>
-    <w:p>
-      <w:pPr>
-        <w:numPr>
-          <w:ilvl w:val="0"/>
-          <w:numId w:val="3"/>
-        </w:numPr>
-        <w:contextualSpacing/>
-        <w:jc w:val="both"/>
-      </w:pPr>
-      <w:r>
-        <w:t>Placa del vehículo de transporte</w:t>
-      </w:r>
-    </w:p>
-    <w:p>
-      <w:pPr>
-        <w:numPr>
-          <w:ilvl w:val="0"/>
-          <w:numId w:val="3"/>
-        </w:numPr>
-        <w:contextualSpacing/>
-        <w:jc w:val="both"/>
-      </w:pPr>
-      <w:r>
-        <w:t>Lista de productos</w:t>
-      </w:r>
-    </w:p>
-    <w:p>
-      <w:pPr>
-        <w:jc w:val="both"/>
-      </w:pPr>
-      <w:r>
-        <w:lastRenderedPageBreak/>
-        <w:t>Las notas de crédito tienen :</w:t>
-      </w:r>
-    </w:p>
-    <w:p>
-      <w:pPr>
-        <w:numPr>
-          <w:ilvl w:val="0"/>
-          <w:numId w:val="2"/>
-        </w:numPr>
-        <w:contextualSpacing/>
-        <w:jc w:val="both"/>
-      </w:pPr>
-      <w:r>
-        <w:t>Detalles del emisor</w:t>
-      </w:r>
-    </w:p>
-    <w:p>
-      <w:pPr>
-        <w:numPr>
-          <w:ilvl w:val="0"/>
-          <w:numId w:val="2"/>
-        </w:numPr>
-        <w:contextualSpacing/>
-        <w:jc w:val="both"/>
-      </w:pPr>
-      <w:r>
-        <w:t xml:space="preserve">Número de autorización </w:t>
-      </w:r>
-    </w:p>
-    <w:p>
-      <w:pPr>
-        <w:numPr>
-          <w:ilvl w:val="0"/>
-          <w:numId w:val="2"/>
-        </w:numPr>
-        <w:contextualSpacing/>
-        <w:jc w:val="both"/>
-      </w:pPr>
-      <w:r>
-        <w:t>Clave de acceso</w:t>
-      </w:r>
-    </w:p>
-    <w:p>
-      <w:pPr>
-        <w:numPr>
-          <w:ilvl w:val="0"/>
-          <w:numId w:val="1"/>
-        </w:numPr>
-        <w:contextualSpacing/>
-        <w:jc w:val="both"/>
-      </w:pPr>
-      <w:r>
-        <w:t>Nombre del cliente</w:t>
-      </w:r>
-    </w:p>
-    <w:p>
-      <w:pPr>
-        <w:numPr>
-          <w:ilvl w:val="0"/>
-          <w:numId w:val="1"/>
-        </w:numPr>
-        <w:contextualSpacing/>
-        <w:jc w:val="both"/>
-      </w:pPr>
-      <w:r>
-        <w:t>Código de comprobante a modificar</w:t>
-      </w:r>
-    </w:p>
-    <w:p>
-      <w:pPr>
-        <w:numPr>
-          <w:ilvl w:val="0"/>
-          <w:numId w:val="1"/>
-        </w:numPr>
-        <w:contextualSpacing/>
-        <w:jc w:val="both"/>
-      </w:pPr>
-      <w:r>
-        <w:t>Fecha</w:t>
-      </w:r>
-    </w:p>
-    <w:p>
-      <w:pPr>
-        <w:numPr>
-          <w:ilvl w:val="0"/>
-          <w:numId w:val="1"/>
-        </w:numPr>
-        <w:contextualSpacing/>
-        <w:jc w:val="both"/>
-      </w:pPr>
-      <w:r>
-        <w:t xml:space="preserve">Detalle de modificación </w:t>
-      </w:r>
-    </w:p>
-    <w:p>
-      <w:pPr>
-        <w:numPr>
-          <w:ilvl w:val="0"/>
-          <w:numId w:val="1"/>
-        </w:numPr>
-        <w:contextualSpacing/>
-        <w:jc w:val="both"/>
-      </w:pPr>
-      <w:r>
-        <w:t>Valor a pagar</w:t>
-      </w:r>
-    </w:p>
-    <w:p>
-      <w:pPr>
-        <w:jc w:val="both"/>
-      </w:pPr>
-    </w:p>
-    <w:p>
-      <w:pPr>
-        <w:pStyle w:val="Ttulo1"/>
-      </w:pPr>
-      <w:r>
-        <w:t>Desarrollar</w:t>
-      </w:r>
-    </w:p>
-    <w:p>
-      <w:pPr>
-        <w:pStyle w:val="Prrafodelista"/>
-        <w:numPr>
-          <w:ilvl w:val="0"/>
-          <w:numId w:val="10"/>
-        </w:numPr>
-        <w:rPr>
-          <w:sz w:val="24"/>
-        </w:rPr>
-      </w:pPr>
-      <w:r>
-        <w:rPr>
-          <w:sz w:val="24"/>
-        </w:rPr>
-        <w:t xml:space="preserve">Indique </w:t>
-      </w:r>
-      <w:r>
-        <w:rPr>
-          <w:sz w:val="24"/>
-        </w:rPr>
-        <w:t xml:space="preserve">que patrones </w:t>
-      </w:r>
-      <w:r>
-        <w:rPr>
-          <w:sz w:val="24"/>
-        </w:rPr>
-        <w:t>podría</w:t>
-      </w:r>
-      <w:r>
-        <w:rPr>
-          <w:sz w:val="24"/>
-        </w:rPr>
-        <w:t>n</w:t>
-      </w:r>
-      <w:r>
-        <w:rPr>
-          <w:sz w:val="24"/>
-        </w:rPr>
-        <w:t xml:space="preserve"> servir dentro </w:t>
-      </w:r>
-      <w:r>
-        <w:rPr>
-          <w:sz w:val="24"/>
-        </w:rPr>
-        <w:t xml:space="preserve">del desarrollo </w:t>
-      </w:r>
-      <w:r>
-        <w:rPr>
-          <w:sz w:val="24"/>
-        </w:rPr>
-        <w:t>de este sistema.</w:t>
-      </w:r>
-      <w:r>
-        <w:rPr>
-          <w:sz w:val="24"/>
-        </w:rPr>
-        <w:t xml:space="preserve"> (explique)</w:t>
-      </w:r>
-    </w:p>
-    <w:p>
-      <w:pPr>
-        <w:pStyle w:val="Prrafodelista"/>
-        <w:numPr>
-          <w:ilvl w:val="1"/>
-          <w:numId w:val="10"/>
-        </w:numPr>
-        <w:rPr>
-          <w:sz w:val="24"/>
-        </w:rPr>
-      </w:pPr>
-      <w:r>
-        <w:rPr>
-          <w:sz w:val="24"/>
-        </w:rPr>
-        <w:t xml:space="preserve">Creacionales. </w:t>
-      </w:r>
-    </w:p>
-    <w:p>
-      <w:pPr>
-        <w:pStyle w:val="Prrafodelista"/>
-        <w:numPr>
-          <w:ilvl w:val="1"/>
-          <w:numId w:val="10"/>
-        </w:numPr>
-        <w:rPr>
-          <w:sz w:val="24"/>
-        </w:rPr>
-      </w:pPr>
-      <w:r>
-        <w:rPr>
-          <w:sz w:val="24"/>
-        </w:rPr>
-        <w:t xml:space="preserve">Estructurales. </w:t>
-      </w:r>
-    </w:p>
-    <w:p>
-      <w:pPr>
-        <w:pStyle w:val="Prrafodelista"/>
-        <w:numPr>
-          <w:ilvl w:val="1"/>
-          <w:numId w:val="10"/>
-        </w:numPr>
-        <w:rPr>
-          <w:sz w:val="24"/>
-        </w:rPr>
-      </w:pPr>
-      <w:r>
-        <w:rPr>
-          <w:sz w:val="24"/>
-        </w:rPr>
-        <w:t>De Comportamiento.</w:t>
-      </w:r>
     </w:p>
     <w:p>
       <w:pPr>

</xml_diff>